<commit_message>
changes to summary handout, day 1 slides
</commit_message>
<xml_diff>
--- a/two_days/Week 1 - Intro to Data/First Day of Class Handout.docx
+++ b/two_days/Week 1 - Intro to Data/First Day of Class Handout.docx
@@ -145,13 +145,16 @@
         </w:numPr>
       </w:pPr>
       <w:r>
-        <w:t>Most classes will be spent working on activities</w:t>
-      </w:r>
-      <w:r>
-        <w:t xml:space="preserve"> provided by Dr. Theobold</w:t>
-      </w:r>
-      <w:r>
-        <w:t xml:space="preserve">. </w:t>
+        <w:t xml:space="preserve">Tuesdays </w:t>
+      </w:r>
+      <w:r>
+        <w:t>will be spent working on activities</w:t>
+      </w:r>
+      <w:r>
+        <w:t xml:space="preserve"> </w:t>
+      </w:r>
+      <w:r>
+        <w:t xml:space="preserve">– you are expected to print these activities (or use a computer / iPad to complete them) </w:t>
       </w:r>
     </w:p>
     <w:p>
@@ -171,14 +174,35 @@
           <w:b/>
           <w:bCs/>
         </w:rPr>
-        <w:t xml:space="preserve">Explorations </w:t>
-      </w:r>
-      <w:r>
-        <w:rPr>
-          <w:b/>
-          <w:bCs/>
-        </w:rPr>
-        <w:t xml:space="preserve">will be graded based on completion at the start of the following class. </w:t>
+        <w:t xml:space="preserve">Tuesday’s activities </w:t>
+      </w:r>
+      <w:r>
+        <w:rPr>
+          <w:b/>
+          <w:bCs/>
+        </w:rPr>
+        <w:t xml:space="preserve">will be </w:t>
+      </w:r>
+      <w:r>
+        <w:rPr>
+          <w:b/>
+          <w:bCs/>
+        </w:rPr>
+        <w:t xml:space="preserve">turned in at the beginning of class on Thursday and </w:t>
+      </w:r>
+      <w:r>
+        <w:rPr>
+          <w:b/>
+          <w:bCs/>
+        </w:rPr>
+        <w:t>graded based on completion</w:t>
+      </w:r>
+      <w:r>
+        <w:rPr>
+          <w:b/>
+          <w:bCs/>
+        </w:rPr>
+        <w:t xml:space="preserve">. </w:t>
       </w:r>
     </w:p>
     <w:p>
@@ -231,10 +255,13 @@
         <w:t xml:space="preserve">%) – </w:t>
       </w:r>
       <w:r>
-        <w:t>Completed i</w:t>
-      </w:r>
-      <w:r>
-        <w:t>n Class</w:t>
+        <w:t xml:space="preserve">Completed </w:t>
+      </w:r>
+      <w:r>
+        <w:t xml:space="preserve">on Thursday During </w:t>
+      </w:r>
+      <w:r>
+        <w:t>Class</w:t>
       </w:r>
       <w:r>
         <w:t xml:space="preserve">  </w:t>
@@ -281,14 +308,22 @@
           <w:b/>
           <w:bCs/>
         </w:rPr>
-        <w:t>Thursd</w:t>
-      </w:r>
-      <w:r>
-        <w:rPr>
-          <w:b/>
-          <w:bCs/>
-        </w:rPr>
-        <w:t xml:space="preserve">ay. </w:t>
+        <w:t>Friday</w:t>
+      </w:r>
+    </w:p>
+    <w:p>
+      <w:pPr>
+        <w:pStyle w:val="ListParagraph"/>
+        <w:numPr>
+          <w:ilvl w:val="0"/>
+          <w:numId w:val="9"/>
+        </w:numPr>
+      </w:pPr>
+      <w:r>
+        <w:t>Full write-up due by 8pm on Sunday</w:t>
+      </w:r>
+      <w:r>
+        <w:t>, graded for completion with feedback given</w:t>
       </w:r>
     </w:p>
     <w:p>
@@ -308,10 +343,10 @@
         <w:t xml:space="preserve"> – </w:t>
       </w:r>
       <w:r>
-        <w:t xml:space="preserve">Completed on </w:t>
-      </w:r>
-      <w:r>
-        <w:t>Canvas</w:t>
+        <w:t>Completed</w:t>
+      </w:r>
+      <w:r>
+        <w:t xml:space="preserve"> Outside of Class</w:t>
       </w:r>
     </w:p>
     <w:p>
@@ -441,26 +476,37 @@
         <w:rPr>
           <w:bCs/>
         </w:rPr>
-        <w:t xml:space="preserve">Individual Exam, </w:t>
-      </w:r>
-      <w:r>
-        <w:rPr>
-          <w:bCs/>
-        </w:rPr>
-        <w:t>Tuesday, April 26</w:t>
-      </w:r>
-      <w:r>
-        <w:rPr>
-          <w:bCs/>
-          <w:vertAlign w:val="superscript"/>
-        </w:rPr>
-        <w:t>th</w:t>
-      </w:r>
-      <w:r>
-        <w:rPr>
-          <w:bCs/>
-        </w:rPr>
-        <w:t xml:space="preserve"> during class</w:t>
+        <w:t>Individual Exam,</w:t>
+      </w:r>
+      <w:r>
+        <w:rPr>
+          <w:bCs/>
+        </w:rPr>
+        <w:t xml:space="preserve"> first half of class on </w:t>
+      </w:r>
+      <w:r>
+        <w:rPr>
+          <w:bCs/>
+        </w:rPr>
+        <w:t>T</w:t>
+      </w:r>
+      <w:r>
+        <w:rPr>
+          <w:bCs/>
+        </w:rPr>
+        <w:t>hursday</w:t>
+      </w:r>
+      <w:r>
+        <w:rPr>
+          <w:bCs/>
+        </w:rPr>
+        <w:t xml:space="preserve">, </w:t>
+      </w:r>
+      <w:r>
+        <w:rPr>
+          <w:bCs/>
+        </w:rPr>
+        <w:t>October 20</w:t>
       </w:r>
       <w:r>
         <w:rPr>
@@ -490,27 +536,7 @@
         <w:rPr>
           <w:bCs/>
         </w:rPr>
-        <w:t>Wednesday, April 27</w:t>
-      </w:r>
-      <w:r>
-        <w:rPr>
-          <w:bCs/>
-          <w:vertAlign w:val="superscript"/>
-        </w:rPr>
-        <w:t>t</w:t>
-      </w:r>
-      <w:r>
-        <w:rPr>
-          <w:bCs/>
-          <w:vertAlign w:val="superscript"/>
-        </w:rPr>
-        <w:t>h</w:t>
-      </w:r>
-      <w:r>
-        <w:rPr>
-          <w:bCs/>
-        </w:rPr>
-        <w:t xml:space="preserve"> during class</w:t>
+        <w:t>first half of class on Thursday, October 20</w:t>
       </w:r>
     </w:p>
     <w:p>
@@ -565,38 +591,25 @@
         <w:rPr>
           <w:bCs/>
         </w:rPr>
-        <w:t xml:space="preserve"> Tuesday, </w:t>
-      </w:r>
-      <w:r>
-        <w:rPr>
-          <w:bCs/>
-        </w:rPr>
-        <w:t>May 17</w:t>
-      </w:r>
-      <w:r>
-        <w:rPr>
-          <w:bCs/>
-          <w:vertAlign w:val="superscript"/>
-        </w:rPr>
-        <w:t>th</w:t>
-      </w:r>
-      <w:r>
-        <w:rPr>
-          <w:bCs/>
-        </w:rPr>
         <w:t xml:space="preserve"> </w:t>
       </w:r>
       <w:r>
         <w:rPr>
           <w:bCs/>
         </w:rPr>
-        <w:t>during class</w:t>
-      </w:r>
-      <w:r>
-        <w:rPr>
-          <w:bCs/>
-        </w:rPr>
-        <w:t xml:space="preserve"> </w:t>
+        <w:t xml:space="preserve">first half of class on Thursday, </w:t>
+      </w:r>
+      <w:r>
+        <w:rPr>
+          <w:bCs/>
+        </w:rPr>
+        <w:t>November 1</w:t>
+      </w:r>
+      <w:r>
+        <w:rPr>
+          <w:bCs/>
+        </w:rPr>
+        <w:t>0</w:t>
       </w:r>
     </w:p>
     <w:p>
@@ -626,26 +639,13 @@
         <w:rPr>
           <w:bCs/>
         </w:rPr>
-        <w:t>Wednesday, May 18</w:t>
-      </w:r>
-      <w:r>
-        <w:rPr>
-          <w:bCs/>
-          <w:vertAlign w:val="superscript"/>
-        </w:rPr>
-        <w:t>th</w:t>
-      </w:r>
-      <w:r>
-        <w:rPr>
-          <w:bCs/>
-        </w:rPr>
-        <w:t xml:space="preserve"> d</w:t>
-      </w:r>
-      <w:r>
-        <w:rPr>
-          <w:bCs/>
-        </w:rPr>
-        <w:t>uring class</w:t>
+        <w:t xml:space="preserve">first half of class on Thursday, </w:t>
+      </w:r>
+      <w:r>
+        <w:rPr>
+          <w:bCs/>
+        </w:rPr>
+        <w:t>November 10</w:t>
       </w:r>
     </w:p>
     <w:p>
@@ -767,20 +767,13 @@
         <w:rPr>
           <w:bCs/>
         </w:rPr>
-        <w:t>Saturday, June 4</w:t>
-      </w:r>
-      <w:r>
-        <w:rPr>
-          <w:bCs/>
-          <w:vertAlign w:val="superscript"/>
-        </w:rPr>
-        <w:t>th</w:t>
-      </w:r>
-      <w:r>
-        <w:rPr>
-          <w:bCs/>
-        </w:rPr>
-        <w:t xml:space="preserve"> </w:t>
+        <w:t xml:space="preserve">Saturday, </w:t>
+      </w:r>
+      <w:r>
+        <w:rPr>
+          <w:bCs/>
+        </w:rPr>
+        <w:t xml:space="preserve">December 3 from </w:t>
       </w:r>
       <w:r>
         <w:rPr>
@@ -810,38 +803,36 @@
         <w:rPr>
           <w:bCs/>
         </w:rPr>
-        <w:t>Wednesday, June 1</w:t>
-      </w:r>
-      <w:r>
-        <w:rPr>
-          <w:bCs/>
-          <w:vertAlign w:val="superscript"/>
-        </w:rPr>
-        <w:t>st</w:t>
-      </w:r>
-      <w:r>
-        <w:rPr>
-          <w:bCs/>
-        </w:rPr>
-        <w:t xml:space="preserve"> </w:t>
-      </w:r>
-      <w:r>
-        <w:rPr>
-          <w:bCs/>
-        </w:rPr>
-        <w:t>during class</w:t>
-      </w:r>
-    </w:p>
-    <w:p>
-      <w:pPr>
-        <w:rPr>
-          <w:bCs/>
-        </w:rPr>
-      </w:pPr>
-      <w:r>
-        <w:rPr>
-          <w:b/>
-        </w:rPr>
+        <w:t xml:space="preserve">Thursday, December 1 (during class) </w:t>
+      </w:r>
+    </w:p>
+    <w:p>
+      <w:pPr>
+        <w:pStyle w:val="ListParagraph"/>
+        <w:rPr>
+          <w:bCs/>
+        </w:rPr>
+      </w:pPr>
+    </w:p>
+    <w:p>
+      <w:pPr>
+        <w:pStyle w:val="ListParagraph"/>
+        <w:rPr>
+          <w:bCs/>
+        </w:rPr>
+      </w:pPr>
+    </w:p>
+    <w:p>
+      <w:pPr>
+        <w:rPr>
+          <w:bCs/>
+        </w:rPr>
+      </w:pPr>
+      <w:r>
+        <w:rPr>
+          <w:b/>
+        </w:rPr>
+        <w:lastRenderedPageBreak/>
         <w:t xml:space="preserve">Final Project (15%) – </w:t>
       </w:r>
       <w:r>
@@ -886,22 +877,6 @@
         </w:rPr>
         <w:t>course</w:t>
       </w:r>
-    </w:p>
-    <w:p>
-      <w:pPr>
-        <w:pStyle w:val="ListParagraph"/>
-        <w:rPr>
-          <w:bCs/>
-        </w:rPr>
-      </w:pPr>
-    </w:p>
-    <w:p>
-      <w:pPr>
-        <w:pStyle w:val="ListParagraph"/>
-        <w:rPr>
-          <w:bCs/>
-        </w:rPr>
-      </w:pPr>
     </w:p>
     <w:p>
       <w:pPr>
@@ -946,22 +921,19 @@
         </w:tabs>
       </w:pPr>
       <w:r>
-        <w:t>Activity provided during previous class</w:t>
-      </w:r>
-    </w:p>
-    <w:p>
-      <w:pPr>
-        <w:pStyle w:val="ListParagraph"/>
-        <w:numPr>
-          <w:ilvl w:val="0"/>
-          <w:numId w:val="5"/>
-        </w:numPr>
-        <w:tabs>
-          <w:tab w:val="right" w:pos="9360"/>
-        </w:tabs>
-      </w:pPr>
-      <w:r>
-        <w:t>Computer (1 per group)</w:t>
+        <w:t xml:space="preserve">Printed </w:t>
+      </w:r>
+      <w:r>
+        <w:t>Activity</w:t>
+      </w:r>
+      <w:r>
+        <w:t xml:space="preserve"> or </w:t>
+      </w:r>
+      <w:r>
+        <w:t>Computer</w:t>
+      </w:r>
+      <w:r>
+        <w:t xml:space="preserve"> / iPad</w:t>
       </w:r>
     </w:p>
     <w:p>
@@ -1333,8 +1305,13 @@
       <w:pStyle w:val="Header"/>
     </w:pPr>
     <w:r>
-      <w:t>Dr. Allison Theobold</w:t>
+      <w:t xml:space="preserve">Dr. Allison </w:t>
     </w:r>
+    <w:proofErr w:type="spellStart"/>
+    <w:r>
+      <w:t>Theobold</w:t>
+    </w:r>
+    <w:proofErr w:type="spellEnd"/>
   </w:p>
   <w:p>
     <w:pPr>

</xml_diff>